<commit_message>
ReadMe front et back
</commit_message>
<xml_diff>
--- a/Backend/Documentation API AGCO.docx
+++ b/Backend/Documentation API AGCO.docx
@@ -1618,6 +1618,7 @@
         <w:pStyle w:val="Heading4"/>
         <w:rPr>
           <w:rFonts w:cstheme="majorHAnsi"/>
+          <w:lang w:val="en-US"/>
         </w:rPr>
       </w:pPr>
       <w:r>
@@ -1626,6 +1627,22 @@
         </w:rPr>
         <w:t>Paramètres de veille</w:t>
       </w:r>
+      <w:r>
+        <w:rPr>
+          <w:rFonts w:cstheme="majorHAnsi"/>
+          <w:lang w:val="en-US"/>
+        </w:rPr>
+        <w:t xml:space="preserve"> et </w:t>
+      </w:r>
+      <w:proofErr w:type="spellStart"/>
+      <w:r>
+        <w:rPr>
+          <w:rFonts w:cstheme="majorHAnsi"/>
+          <w:lang w:val="en-US"/>
+        </w:rPr>
+        <w:t>autres</w:t>
+      </w:r>
+      <w:proofErr w:type="spellEnd"/>
     </w:p>
     <w:p>
       <w:pPr>
@@ -1645,7 +1662,14 @@
           <w:rFonts w:asciiTheme="minorHAnsi" w:hAnsiTheme="minorHAnsi" w:cstheme="minorHAnsi"/>
           <w:color w:val="2F5496" w:themeColor="accent1" w:themeShade="BF"/>
         </w:rPr>
-        <w:t>Définir les paramètres de veille</w:t>
+        <w:t>Définir les paramètres</w:t>
+      </w:r>
+      <w:r>
+        <w:rPr>
+          <w:rFonts w:asciiTheme="minorHAnsi" w:hAnsiTheme="minorHAnsi" w:cstheme="minorHAnsi"/>
+          <w:color w:val="2F5496" w:themeColor="accent1" w:themeShade="BF"/>
+        </w:rPr>
+        <w:t xml:space="preserve"> </w:t>
       </w:r>
       <w:r>
         <w:rPr>
@@ -1782,16 +1806,118 @@
         </w:rPr>
         <w:t xml:space="preserve"> (String): Heure de fin de la veille (format "HH:mm")</w:t>
       </w:r>
-      <w:r>
-        <w:rPr>
-          <w:rFonts w:cstheme="minorHAnsi"/>
-          <w:color w:val="2F5496" w:themeColor="accent1" w:themeShade="BF"/>
-        </w:rPr>
-        <w:br/>
-      </w:r>
+    </w:p>
+    <w:p>
+      <w:pPr>
+        <w:numPr>
+          <w:ilvl w:val="1"/>
+          <w:numId w:val="5"/>
+        </w:numPr>
+        <w:spacing w:before="100" w:beforeAutospacing="1" w:after="100" w:afterAutospacing="1"/>
+        <w:rPr>
+          <w:rFonts w:cstheme="minorHAnsi"/>
+          <w:color w:val="2F5496" w:themeColor="accent1" w:themeShade="BF"/>
+        </w:rPr>
+      </w:pPr>
+      <w:proofErr w:type="spellStart"/>
       <w:proofErr w:type="gramStart"/>
       <w:r>
         <w:rPr>
+          <w:rFonts w:cstheme="minorHAnsi"/>
+          <w:color w:val="2F5496" w:themeColor="accent1" w:themeShade="BF"/>
+          <w:lang w:val="en-US"/>
+        </w:rPr>
+        <w:t>dureeDefilement</w:t>
+      </w:r>
+      <w:proofErr w:type="spellEnd"/>
+      <w:r>
+        <w:rPr>
+          <w:rFonts w:cstheme="minorHAnsi"/>
+          <w:color w:val="2F5496" w:themeColor="accent1" w:themeShade="BF"/>
+          <w:lang w:val="en-US"/>
+        </w:rPr>
+        <w:t>(</w:t>
+      </w:r>
+      <w:proofErr w:type="gramEnd"/>
+      <w:r>
+        <w:rPr>
+          <w:rFonts w:cstheme="minorHAnsi"/>
+          <w:color w:val="2F5496" w:themeColor="accent1" w:themeShade="BF"/>
+          <w:lang w:val="en-US"/>
+        </w:rPr>
+        <w:t xml:space="preserve">Number): Durée </w:t>
+      </w:r>
+      <w:proofErr w:type="spellStart"/>
+      <w:r>
+        <w:rPr>
+          <w:rFonts w:cstheme="minorHAnsi"/>
+          <w:color w:val="2F5496" w:themeColor="accent1" w:themeShade="BF"/>
+          <w:lang w:val="en-US"/>
+        </w:rPr>
+        <w:t>d’affichage</w:t>
+      </w:r>
+      <w:proofErr w:type="spellEnd"/>
+      <w:r>
+        <w:rPr>
+          <w:rFonts w:cstheme="minorHAnsi"/>
+          <w:color w:val="2F5496" w:themeColor="accent1" w:themeShade="BF"/>
+          <w:lang w:val="en-US"/>
+        </w:rPr>
+        <w:t xml:space="preserve"> des pages camion </w:t>
+      </w:r>
+      <w:proofErr w:type="spellStart"/>
+      <w:r>
+        <w:rPr>
+          <w:rFonts w:cstheme="minorHAnsi"/>
+          <w:color w:val="2F5496" w:themeColor="accent1" w:themeShade="BF"/>
+          <w:lang w:val="en-US"/>
+        </w:rPr>
+        <w:t>en</w:t>
+      </w:r>
+      <w:proofErr w:type="spellEnd"/>
+      <w:r>
+        <w:rPr>
+          <w:rFonts w:cstheme="minorHAnsi"/>
+          <w:color w:val="2F5496" w:themeColor="accent1" w:themeShade="BF"/>
+          <w:lang w:val="en-US"/>
+        </w:rPr>
+        <w:t xml:space="preserve"> </w:t>
+      </w:r>
+      <w:proofErr w:type="spellStart"/>
+      <w:r>
+        <w:rPr>
+          <w:rFonts w:cstheme="minorHAnsi"/>
+          <w:color w:val="2F5496" w:themeColor="accent1" w:themeShade="BF"/>
+          <w:lang w:val="en-US"/>
+        </w:rPr>
+        <w:t>second</w:t>
+      </w:r>
+      <w:r>
+        <w:rPr>
+          <w:rFonts w:cstheme="minorHAnsi"/>
+          <w:color w:val="2F5496" w:themeColor="accent1" w:themeShade="BF"/>
+          <w:lang w:val="en-US"/>
+        </w:rPr>
+        <w:t>e</w:t>
+      </w:r>
+      <w:r>
+        <w:rPr>
+          <w:rFonts w:cstheme="minorHAnsi"/>
+          <w:color w:val="2F5496" w:themeColor="accent1" w:themeShade="BF"/>
+          <w:lang w:val="en-US"/>
+        </w:rPr>
+        <w:t>s</w:t>
+      </w:r>
+      <w:proofErr w:type="spellEnd"/>
+      <w:r>
+        <w:rPr>
+          <w:rFonts w:cstheme="minorHAnsi"/>
+          <w:color w:val="2F5496" w:themeColor="accent1" w:themeShade="BF"/>
+        </w:rPr>
+        <w:br/>
+      </w:r>
+      <w:r>
+        <w:rPr>
           <w:rStyle w:val="Strong"/>
           <w:rFonts w:cstheme="minorHAnsi"/>
           <w:color w:val="2F5496" w:themeColor="accent1" w:themeShade="BF"/>
@@ -1803,15 +1929,22 @@
           <w:rFonts w:cstheme="minorHAnsi"/>
           <w:color w:val="2F5496" w:themeColor="accent1" w:themeShade="BF"/>
         </w:rPr>
-        <w:t xml:space="preserve"> :</w:t>
-      </w:r>
-      <w:proofErr w:type="gramEnd"/>
-      <w:r>
-        <w:rPr>
-          <w:rFonts w:cstheme="minorHAnsi"/>
-          <w:color w:val="2F5496" w:themeColor="accent1" w:themeShade="BF"/>
-        </w:rPr>
-        <w:t xml:space="preserve"> Paramètres de veille mis à jour</w:t>
+        <w:t xml:space="preserve"> : Paramètres de veille </w:t>
+      </w:r>
+      <w:r>
+        <w:rPr>
+          <w:rFonts w:cstheme="minorHAnsi"/>
+          <w:color w:val="2F5496" w:themeColor="accent1" w:themeShade="BF"/>
+          <w:lang w:val="en-US"/>
+        </w:rPr>
+        <w:t xml:space="preserve">et de defilement </w:t>
+      </w:r>
+      <w:r>
+        <w:rPr>
+          <w:rFonts w:cstheme="minorHAnsi"/>
+          <w:color w:val="2F5496" w:themeColor="accent1" w:themeShade="BF"/>
+        </w:rPr>
+        <w:t>mis à jour</w:t>
       </w:r>
     </w:p>
     <w:p>
@@ -1832,7 +1965,14 @@
           <w:rFonts w:asciiTheme="minorHAnsi" w:hAnsiTheme="minorHAnsi" w:cstheme="minorHAnsi"/>
           <w:color w:val="2F5496" w:themeColor="accent1" w:themeShade="BF"/>
         </w:rPr>
-        <w:t>Obtenir les paramètres actuels de veille</w:t>
+        <w:t xml:space="preserve">Obtenir les paramètres actuels </w:t>
+      </w:r>
+      <w:r>
+        <w:rPr>
+          <w:rFonts w:asciiTheme="minorHAnsi" w:hAnsiTheme="minorHAnsi" w:cstheme="minorHAnsi"/>
+          <w:color w:val="2F5496" w:themeColor="accent1" w:themeShade="BF"/>
+        </w:rPr>
+        <w:t xml:space="preserve"> </w:t>
       </w:r>
       <w:r>
         <w:rPr>
@@ -1915,6 +2055,24 @@
         </w:rPr>
         <w:t xml:space="preserve"> : Plage horaire actuelle de veille</w:t>
       </w:r>
+      <w:r>
+        <w:rPr>
+          <w:rFonts w:asciiTheme="minorHAnsi" w:hAnsiTheme="minorHAnsi" w:cstheme="minorHAnsi"/>
+          <w:color w:val="2F5496" w:themeColor="accent1" w:themeShade="BF"/>
+          <w:lang w:val="en-US"/>
+        </w:rPr>
+        <w:t xml:space="preserve"> et durée de </w:t>
+      </w:r>
+      <w:proofErr w:type="spellStart"/>
+      <w:r>
+        <w:rPr>
+          <w:rFonts w:asciiTheme="minorHAnsi" w:hAnsiTheme="minorHAnsi" w:cstheme="minorHAnsi"/>
+          <w:color w:val="2F5496" w:themeColor="accent1" w:themeShade="BF"/>
+          <w:lang w:val="en-US"/>
+        </w:rPr>
+        <w:t>défilement</w:t>
+      </w:r>
+      <w:proofErr w:type="spellEnd"/>
     </w:p>
     <w:p>
       <w:pPr>

</xml_diff>